<commit_message>
Add assets, write scirpt movement and spawner enemes, new mechanics
</commit_message>
<xml_diff>
--- a/High Concept Document.docx
+++ b/High Concept Document.docx
@@ -96,15 +96,7 @@
           <w:szCs w:val="24"/>
           <w:lang w:val="en-US"/>
         </w:rPr>
-        <w:t>our main character is the defender of the village, during the day the villagers tell the story of the game world, you can buy weapons from them, and they will talk about the world in which they live, during the day all the villagers go out, and at night the villagers hide in their homes, and you are the defender of the village</w:t>
-      </w:r>
-      <w:r>
-        <w:rPr>
-          <w:sz w:val="24"/>
-          <w:szCs w:val="24"/>
-          <w:lang w:val="en-US"/>
-        </w:rPr>
-        <w:t>.</w:t>
+        <w:t>our main character is the defender of the village, during the day the villagers tell the story of the game world, you can buy weapons from them, and they will talk about the world in which they live, during the day all the villagers go out, and at night the villagers hide in their homes, and you are the defender of the village.</w:t>
       </w:r>
     </w:p>
     <w:p>
@@ -138,17 +130,7 @@
           <w:szCs w:val="32"/>
           <w:lang w:val="en-US"/>
         </w:rPr>
-        <w:t>Game mechanics</w:t>
-      </w:r>
-      <w:r>
-        <w:rPr>
-          <w:b/>
-          <w:bCs/>
-          <w:sz w:val="32"/>
-          <w:szCs w:val="32"/>
-          <w:lang w:val="en-US"/>
-        </w:rPr>
-        <w:t>:</w:t>
+        <w:t>Game mechanics:</w:t>
       </w:r>
     </w:p>
     <w:p>
@@ -170,15 +152,7 @@
           <w:szCs w:val="32"/>
           <w:lang w:val="en-US"/>
         </w:rPr>
-        <w:t>passing riddles that the player learns more about the world of the game</w:t>
-      </w:r>
-      <w:r>
-        <w:rPr>
-          <w:sz w:val="32"/>
-          <w:szCs w:val="32"/>
-          <w:lang w:val="en-US"/>
-        </w:rPr>
-        <w:t>.</w:t>
+        <w:t>passing riddles that the player learns more about the world of the game.</w:t>
       </w:r>
     </w:p>
     <w:p>
@@ -224,6 +198,457 @@
         </w:rPr>
         <w:t>Calm during the day, but not calm at night.</w:t>
       </w:r>
+    </w:p>
+    <w:p>
+      <w:pPr>
+        <w:pStyle w:val="Akapitzlist"/>
+        <w:numPr>
+          <w:ilvl w:val="0"/>
+          <w:numId w:val="6"/>
+        </w:numPr>
+        <w:rPr>
+          <w:sz w:val="32"/>
+          <w:szCs w:val="32"/>
+          <w:lang w:val="en-US"/>
+        </w:rPr>
+      </w:pPr>
+      <w:r>
+        <w:rPr>
+          <w:sz w:val="32"/>
+          <w:szCs w:val="32"/>
+          <w:lang w:val="en-US"/>
+        </w:rPr>
+        <w:t>changeable world</w:t>
+      </w:r>
+    </w:p>
+    <w:p>
+      <w:pPr>
+        <w:pStyle w:val="Akapitzlist"/>
+        <w:numPr>
+          <w:ilvl w:val="0"/>
+          <w:numId w:val="6"/>
+        </w:numPr>
+        <w:rPr>
+          <w:sz w:val="32"/>
+          <w:szCs w:val="32"/>
+          <w:lang w:val="en-US"/>
+        </w:rPr>
+      </w:pPr>
+      <w:r>
+        <w:rPr>
+          <w:sz w:val="32"/>
+          <w:szCs w:val="32"/>
+          <w:lang w:val="en-US"/>
+        </w:rPr>
+        <w:t>sly jump</w:t>
+      </w:r>
+    </w:p>
+    <w:p>
+      <w:pPr>
+        <w:pStyle w:val="Akapitzlist"/>
+        <w:numPr>
+          <w:ilvl w:val="0"/>
+          <w:numId w:val="6"/>
+        </w:numPr>
+        <w:rPr>
+          <w:sz w:val="32"/>
+          <w:szCs w:val="32"/>
+          <w:lang w:val="en-US"/>
+        </w:rPr>
+      </w:pPr>
+      <w:r>
+        <w:rPr>
+          <w:sz w:val="32"/>
+          <w:szCs w:val="32"/>
+          <w:lang w:val="en-US"/>
+        </w:rPr>
+        <w:t>many bullets</w:t>
+      </w:r>
+    </w:p>
+    <w:p>
+      <w:pPr>
+        <w:pStyle w:val="Akapitzlist"/>
+        <w:numPr>
+          <w:ilvl w:val="0"/>
+          <w:numId w:val="6"/>
+        </w:numPr>
+        <w:rPr>
+          <w:sz w:val="32"/>
+          <w:szCs w:val="32"/>
+          <w:lang w:val="en-US"/>
+        </w:rPr>
+      </w:pPr>
+      <w:r>
+        <w:rPr>
+          <w:sz w:val="32"/>
+          <w:szCs w:val="32"/>
+          <w:lang w:val="en-US"/>
+        </w:rPr>
+        <w:t>narrator behind the scenes</w:t>
+      </w:r>
+    </w:p>
+    <w:p>
+      <w:pPr>
+        <w:pStyle w:val="Akapitzlist"/>
+        <w:numPr>
+          <w:ilvl w:val="0"/>
+          <w:numId w:val="6"/>
+        </w:numPr>
+        <w:rPr>
+          <w:sz w:val="32"/>
+          <w:szCs w:val="32"/>
+        </w:rPr>
+      </w:pPr>
+      <w:r>
+        <w:rPr>
+          <w:sz w:val="32"/>
+          <w:szCs w:val="32"/>
+        </w:rPr>
+        <w:t>При убийстве врагов с них выпадают душу, и за эти душу вы можете пойти к рассказчику и за определенное количество душ, он расскажет вам историю, каков мир был раньше.</w:t>
+      </w:r>
+    </w:p>
+    <w:p>
+      <w:pPr>
+        <w:ind w:left="708"/>
+        <w:rPr>
+          <w:sz w:val="32"/>
+          <w:szCs w:val="32"/>
+          <w:lang w:val="en-US"/>
+        </w:rPr>
+      </w:pPr>
+      <w:r>
+        <w:rPr>
+          <w:noProof/>
+          <w:sz w:val="32"/>
+          <w:szCs w:val="32"/>
+          <w:lang w:val="en-US"/>
+        </w:rPr>
+        <w:drawing>
+          <wp:inline distT="0" distB="0" distL="0" distR="0" wp14:anchorId="1947FC17" wp14:editId="75DE6AC4">
+            <wp:extent cx="5943600" cy="2811780"/>
+            <wp:effectExtent l="0" t="0" r="0" b="7620"/>
+            <wp:docPr id="1" name="Obraz 1"/>
+            <wp:cNvGraphicFramePr>
+              <a:graphicFrameLocks xmlns:a="http://schemas.openxmlformats.org/drawingml/2006/main" noChangeAspect="1"/>
+            </wp:cNvGraphicFramePr>
+            <a:graphic xmlns:a="http://schemas.openxmlformats.org/drawingml/2006/main">
+              <a:graphicData uri="http://schemas.openxmlformats.org/drawingml/2006/picture">
+                <pic:pic xmlns:pic="http://schemas.openxmlformats.org/drawingml/2006/picture">
+                  <pic:nvPicPr>
+                    <pic:cNvPr id="0" name="Picture 1"/>
+                    <pic:cNvPicPr>
+                      <a:picLocks noChangeAspect="1" noChangeArrowheads="1"/>
+                    </pic:cNvPicPr>
+                  </pic:nvPicPr>
+                  <pic:blipFill>
+                    <a:blip r:embed="rId6">
+                      <a:extLst>
+                        <a:ext uri="{28A0092B-C50C-407E-A947-70E740481C1C}">
+                          <a14:useLocalDpi xmlns:a14="http://schemas.microsoft.com/office/drawing/2010/main" val="0"/>
+                        </a:ext>
+                      </a:extLst>
+                    </a:blip>
+                    <a:srcRect/>
+                    <a:stretch>
+                      <a:fillRect/>
+                    </a:stretch>
+                  </pic:blipFill>
+                  <pic:spPr bwMode="auto">
+                    <a:xfrm>
+                      <a:off x="0" y="0"/>
+                      <a:ext cx="5943600" cy="2811780"/>
+                    </a:xfrm>
+                    <a:prstGeom prst="rect">
+                      <a:avLst/>
+                    </a:prstGeom>
+                    <a:noFill/>
+                    <a:ln>
+                      <a:noFill/>
+                    </a:ln>
+                  </pic:spPr>
+                </pic:pic>
+              </a:graphicData>
+            </a:graphic>
+          </wp:inline>
+        </w:drawing>
+      </w:r>
+    </w:p>
+    <w:p>
+      <w:pPr>
+        <w:ind w:left="708"/>
+        <w:rPr>
+          <w:noProof/>
+          <w:sz w:val="32"/>
+          <w:szCs w:val="32"/>
+          <w:lang w:val="en-US"/>
+        </w:rPr>
+      </w:pPr>
+    </w:p>
+    <w:p>
+      <w:pPr>
+        <w:ind w:left="708"/>
+        <w:rPr>
+          <w:sz w:val="32"/>
+          <w:szCs w:val="32"/>
+          <w:lang w:val="en-US"/>
+        </w:rPr>
+      </w:pPr>
+      <w:r>
+        <w:rPr>
+          <w:noProof/>
+          <w:sz w:val="32"/>
+          <w:szCs w:val="32"/>
+          <w:lang w:val="en-US"/>
+        </w:rPr>
+        <w:lastRenderedPageBreak/>
+        <w:drawing>
+          <wp:inline distT="0" distB="0" distL="0" distR="0" wp14:anchorId="38EFCE80" wp14:editId="791B1590">
+            <wp:extent cx="5943600" cy="2811780"/>
+            <wp:effectExtent l="0" t="0" r="0" b="7620"/>
+            <wp:docPr id="3" name="Obraz 3"/>
+            <wp:cNvGraphicFramePr>
+              <a:graphicFrameLocks xmlns:a="http://schemas.openxmlformats.org/drawingml/2006/main" noChangeAspect="1"/>
+            </wp:cNvGraphicFramePr>
+            <a:graphic xmlns:a="http://schemas.openxmlformats.org/drawingml/2006/main">
+              <a:graphicData uri="http://schemas.openxmlformats.org/drawingml/2006/picture">
+                <pic:pic xmlns:pic="http://schemas.openxmlformats.org/drawingml/2006/picture">
+                  <pic:nvPicPr>
+                    <pic:cNvPr id="0" name="Picture 3"/>
+                    <pic:cNvPicPr>
+                      <a:picLocks noChangeAspect="1" noChangeArrowheads="1"/>
+                    </pic:cNvPicPr>
+                  </pic:nvPicPr>
+                  <pic:blipFill>
+                    <a:blip r:embed="rId7">
+                      <a:extLst>
+                        <a:ext uri="{28A0092B-C50C-407E-A947-70E740481C1C}">
+                          <a14:useLocalDpi xmlns:a14="http://schemas.microsoft.com/office/drawing/2010/main" val="0"/>
+                        </a:ext>
+                      </a:extLst>
+                    </a:blip>
+                    <a:srcRect/>
+                    <a:stretch>
+                      <a:fillRect/>
+                    </a:stretch>
+                  </pic:blipFill>
+                  <pic:spPr bwMode="auto">
+                    <a:xfrm>
+                      <a:off x="0" y="0"/>
+                      <a:ext cx="5943600" cy="2811780"/>
+                    </a:xfrm>
+                    <a:prstGeom prst="rect">
+                      <a:avLst/>
+                    </a:prstGeom>
+                    <a:noFill/>
+                    <a:ln>
+                      <a:noFill/>
+                    </a:ln>
+                  </pic:spPr>
+                </pic:pic>
+              </a:graphicData>
+            </a:graphic>
+          </wp:inline>
+        </w:drawing>
+      </w:r>
+      <w:r>
+        <w:rPr>
+          <w:noProof/>
+          <w:sz w:val="32"/>
+          <w:szCs w:val="32"/>
+          <w:lang w:val="en-US"/>
+        </w:rPr>
+        <w:drawing>
+          <wp:inline distT="0" distB="0" distL="0" distR="0" wp14:anchorId="60EC8DC7" wp14:editId="48772AA9">
+            <wp:extent cx="5943600" cy="2811780"/>
+            <wp:effectExtent l="0" t="0" r="0" b="7620"/>
+            <wp:docPr id="2" name="Obraz 2"/>
+            <wp:cNvGraphicFramePr>
+              <a:graphicFrameLocks xmlns:a="http://schemas.openxmlformats.org/drawingml/2006/main" noChangeAspect="1"/>
+            </wp:cNvGraphicFramePr>
+            <a:graphic xmlns:a="http://schemas.openxmlformats.org/drawingml/2006/main">
+              <a:graphicData uri="http://schemas.openxmlformats.org/drawingml/2006/picture">
+                <pic:pic xmlns:pic="http://schemas.openxmlformats.org/drawingml/2006/picture">
+                  <pic:nvPicPr>
+                    <pic:cNvPr id="0" name="Picture 2"/>
+                    <pic:cNvPicPr>
+                      <a:picLocks noChangeAspect="1" noChangeArrowheads="1"/>
+                    </pic:cNvPicPr>
+                  </pic:nvPicPr>
+                  <pic:blipFill>
+                    <a:blip r:embed="rId8">
+                      <a:extLst>
+                        <a:ext uri="{28A0092B-C50C-407E-A947-70E740481C1C}">
+                          <a14:useLocalDpi xmlns:a14="http://schemas.microsoft.com/office/drawing/2010/main" val="0"/>
+                        </a:ext>
+                      </a:extLst>
+                    </a:blip>
+                    <a:srcRect/>
+                    <a:stretch>
+                      <a:fillRect/>
+                    </a:stretch>
+                  </pic:blipFill>
+                  <pic:spPr bwMode="auto">
+                    <a:xfrm>
+                      <a:off x="0" y="0"/>
+                      <a:ext cx="5943600" cy="2811780"/>
+                    </a:xfrm>
+                    <a:prstGeom prst="rect">
+                      <a:avLst/>
+                    </a:prstGeom>
+                    <a:noFill/>
+                    <a:ln>
+                      <a:noFill/>
+                    </a:ln>
+                  </pic:spPr>
+                </pic:pic>
+              </a:graphicData>
+            </a:graphic>
+          </wp:inline>
+        </w:drawing>
+      </w:r>
+    </w:p>
+    <w:p>
+      <w:pPr>
+        <w:ind w:left="708"/>
+        <w:rPr>
+          <w:sz w:val="32"/>
+          <w:szCs w:val="32"/>
+          <w:lang w:val="en-US"/>
+        </w:rPr>
+      </w:pPr>
+      <w:r>
+        <w:rPr>
+          <w:noProof/>
+          <w:sz w:val="32"/>
+          <w:szCs w:val="32"/>
+          <w:lang w:val="en-US"/>
+        </w:rPr>
+        <w:drawing>
+          <wp:inline distT="0" distB="0" distL="0" distR="0" wp14:anchorId="7AB55C29" wp14:editId="01DA5CC9">
+            <wp:extent cx="5943600" cy="2811780"/>
+            <wp:effectExtent l="0" t="0" r="0" b="7620"/>
+            <wp:docPr id="4" name="Obraz 4"/>
+            <wp:cNvGraphicFramePr>
+              <a:graphicFrameLocks xmlns:a="http://schemas.openxmlformats.org/drawingml/2006/main" noChangeAspect="1"/>
+            </wp:cNvGraphicFramePr>
+            <a:graphic xmlns:a="http://schemas.openxmlformats.org/drawingml/2006/main">
+              <a:graphicData uri="http://schemas.openxmlformats.org/drawingml/2006/picture">
+                <pic:pic xmlns:pic="http://schemas.openxmlformats.org/drawingml/2006/picture">
+                  <pic:nvPicPr>
+                    <pic:cNvPr id="0" name="Picture 4"/>
+                    <pic:cNvPicPr>
+                      <a:picLocks noChangeAspect="1" noChangeArrowheads="1"/>
+                    </pic:cNvPicPr>
+                  </pic:nvPicPr>
+                  <pic:blipFill>
+                    <a:blip r:embed="rId9">
+                      <a:extLst>
+                        <a:ext uri="{28A0092B-C50C-407E-A947-70E740481C1C}">
+                          <a14:useLocalDpi xmlns:a14="http://schemas.microsoft.com/office/drawing/2010/main" val="0"/>
+                        </a:ext>
+                      </a:extLst>
+                    </a:blip>
+                    <a:srcRect/>
+                    <a:stretch>
+                      <a:fillRect/>
+                    </a:stretch>
+                  </pic:blipFill>
+                  <pic:spPr bwMode="auto">
+                    <a:xfrm>
+                      <a:off x="0" y="0"/>
+                      <a:ext cx="5943600" cy="2811780"/>
+                    </a:xfrm>
+                    <a:prstGeom prst="rect">
+                      <a:avLst/>
+                    </a:prstGeom>
+                    <a:noFill/>
+                    <a:ln>
+                      <a:noFill/>
+                    </a:ln>
+                  </pic:spPr>
+                </pic:pic>
+              </a:graphicData>
+            </a:graphic>
+          </wp:inline>
+        </w:drawing>
+      </w:r>
+    </w:p>
+    <w:p>
+      <w:pPr>
+        <w:ind w:left="708"/>
+        <w:rPr>
+          <w:sz w:val="32"/>
+          <w:szCs w:val="32"/>
+          <w:lang w:val="en-US"/>
+        </w:rPr>
+      </w:pPr>
+      <w:r>
+        <w:rPr>
+          <w:noProof/>
+          <w:sz w:val="32"/>
+          <w:szCs w:val="32"/>
+          <w:lang w:val="en-US"/>
+        </w:rPr>
+        <w:lastRenderedPageBreak/>
+        <w:drawing>
+          <wp:inline distT="0" distB="0" distL="0" distR="0" wp14:anchorId="63A19248" wp14:editId="52FE72DF">
+            <wp:extent cx="5943600" cy="2811780"/>
+            <wp:effectExtent l="0" t="0" r="0" b="7620"/>
+            <wp:docPr id="5" name="Obraz 5"/>
+            <wp:cNvGraphicFramePr>
+              <a:graphicFrameLocks xmlns:a="http://schemas.openxmlformats.org/drawingml/2006/main" noChangeAspect="1"/>
+            </wp:cNvGraphicFramePr>
+            <a:graphic xmlns:a="http://schemas.openxmlformats.org/drawingml/2006/main">
+              <a:graphicData uri="http://schemas.openxmlformats.org/drawingml/2006/picture">
+                <pic:pic xmlns:pic="http://schemas.openxmlformats.org/drawingml/2006/picture">
+                  <pic:nvPicPr>
+                    <pic:cNvPr id="0" name="Picture 5"/>
+                    <pic:cNvPicPr>
+                      <a:picLocks noChangeAspect="1" noChangeArrowheads="1"/>
+                    </pic:cNvPicPr>
+                  </pic:nvPicPr>
+                  <pic:blipFill>
+                    <a:blip r:embed="rId10">
+                      <a:extLst>
+                        <a:ext uri="{28A0092B-C50C-407E-A947-70E740481C1C}">
+                          <a14:useLocalDpi xmlns:a14="http://schemas.microsoft.com/office/drawing/2010/main" val="0"/>
+                        </a:ext>
+                      </a:extLst>
+                    </a:blip>
+                    <a:srcRect/>
+                    <a:stretch>
+                      <a:fillRect/>
+                    </a:stretch>
+                  </pic:blipFill>
+                  <pic:spPr bwMode="auto">
+                    <a:xfrm>
+                      <a:off x="0" y="0"/>
+                      <a:ext cx="5943600" cy="2811780"/>
+                    </a:xfrm>
+                    <a:prstGeom prst="rect">
+                      <a:avLst/>
+                    </a:prstGeom>
+                    <a:noFill/>
+                    <a:ln>
+                      <a:noFill/>
+                    </a:ln>
+                  </pic:spPr>
+                </pic:pic>
+              </a:graphicData>
+            </a:graphic>
+          </wp:inline>
+        </w:drawing>
+      </w:r>
+    </w:p>
+    <w:p>
+      <w:pPr>
+        <w:ind w:left="708"/>
+        <w:rPr>
+          <w:sz w:val="32"/>
+          <w:szCs w:val="32"/>
+          <w:lang w:val="en-US"/>
+        </w:rPr>
+      </w:pPr>
     </w:p>
     <w:sectPr>
       <w:pgSz w:w="11906" w:h="16838"/>
@@ -1635,4 +2060,16 @@
     </a:ext>
   </a:extLst>
 </a:theme>
+</file>
+
+<file path=customXml/item1.xml><?xml version="1.0" encoding="utf-8"?>
+<b:Sources xmlns:b="http://schemas.openxmlformats.org/officeDocument/2006/bibliography" xmlns="http://schemas.openxmlformats.org/officeDocument/2006/bibliography" SelectedStyle="\APASixthEditionOfficeOnline.xsl" StyleName="APA" Version="6"/>
+</file>
+
+<file path=customXml/itemProps1.xml><?xml version="1.0" encoding="utf-8"?>
+<ds:datastoreItem xmlns:ds="http://schemas.openxmlformats.org/officeDocument/2006/customXml" ds:itemID="{DA3967C2-785E-4A7C-A1DF-8203A0AFD1A2}">
+  <ds:schemaRefs>
+    <ds:schemaRef ds:uri="http://schemas.openxmlformats.org/officeDocument/2006/bibliography"/>
+  </ds:schemaRefs>
+</ds:datastoreItem>
 </file>
</xml_diff>